<commit_message>
Basics of NXC edit
</commit_message>
<xml_diff>
--- a/nxc_programs/Basics of NXC.docx
+++ b/nxc_programs/Basics of NXC.docx
@@ -1143,6 +1143,35 @@
         </w:rPr>
         <w:t>);</w:t>
       </w:r>
+      <w:r>
+        <w:rPr>
+          <w:rFonts w:cs="Aharoni"/>
+          <w:sz w:val="32"/>
+          <w:szCs w:val="32"/>
+          <w:lang w:val="en-US"/>
+        </w:rPr>
+        <w:t xml:space="preserve"> then </w:t>
+      </w:r>
+      <w:proofErr w:type="spellStart"/>
+      <w:r>
+        <w:rPr>
+          <w:rFonts w:cs="Aharoni"/>
+          <w:sz w:val="32"/>
+          <w:szCs w:val="32"/>
+          <w:lang w:val="en-US"/>
+        </w:rPr>
+        <w:t>SENSOR_Port</w:t>
+      </w:r>
+      <w:proofErr w:type="spellEnd"/>
+      <w:r>
+        <w:rPr>
+          <w:rFonts w:cs="Aharoni"/>
+          <w:sz w:val="32"/>
+          <w:szCs w:val="32"/>
+          <w:lang w:val="en-US"/>
+        </w:rPr>
+        <w:t xml:space="preserve"> of Sensor</w:t>
+      </w:r>
     </w:p>
     <w:p>
       <w:pPr>
@@ -1187,6 +1216,259 @@
         </w:rPr>
         <w:t>(IN_1,SENSOR_TOUCH);</w:t>
       </w:r>
+      <w:r>
+        <w:rPr>
+          <w:rFonts w:cs="Aharoni"/>
+          <w:sz w:val="32"/>
+          <w:szCs w:val="32"/>
+          <w:lang w:val="en-US"/>
+        </w:rPr>
+        <w:t xml:space="preserve"> </w:t>
+      </w:r>
+    </w:p>
+    <w:p>
+      <w:pPr>
+        <w:pStyle w:val="ListParagraph"/>
+        <w:ind w:left="1440"/>
+        <w:rPr>
+          <w:rFonts w:cs="Aharoni"/>
+          <w:sz w:val="32"/>
+          <w:szCs w:val="32"/>
+          <w:lang w:val="en-US"/>
+        </w:rPr>
+      </w:pPr>
+      <w:proofErr w:type="gramStart"/>
+      <w:r>
+        <w:rPr>
+          <w:rFonts w:cs="Aharoni"/>
+          <w:sz w:val="32"/>
+          <w:szCs w:val="32"/>
+          <w:lang w:val="en-US"/>
+        </w:rPr>
+        <w:t>if</w:t>
+      </w:r>
+      <w:proofErr w:type="gramEnd"/>
+      <w:r>
+        <w:rPr>
+          <w:rFonts w:cs="Aharoni"/>
+          <w:sz w:val="32"/>
+          <w:szCs w:val="32"/>
+          <w:lang w:val="en-US"/>
+        </w:rPr>
+        <w:t xml:space="preserve"> (SENSOR_1 == 1)</w:t>
+      </w:r>
+    </w:p>
+    <w:p>
+      <w:pPr>
+        <w:pStyle w:val="ListParagraph"/>
+        <w:ind w:left="1440"/>
+        <w:rPr>
+          <w:rFonts w:cs="Aharoni"/>
+          <w:sz w:val="32"/>
+          <w:szCs w:val="32"/>
+          <w:lang w:val="en-US"/>
+        </w:rPr>
+      </w:pPr>
+      <w:r>
+        <w:rPr>
+          <w:rFonts w:cs="Aharoni"/>
+          <w:sz w:val="32"/>
+          <w:szCs w:val="32"/>
+          <w:lang w:val="en-US"/>
+        </w:rPr>
+        <w:t xml:space="preserve">    {</w:t>
+      </w:r>
+    </w:p>
+    <w:p>
+      <w:pPr>
+        <w:pStyle w:val="ListParagraph"/>
+        <w:ind w:left="1440"/>
+        <w:rPr>
+          <w:rFonts w:cs="Aharoni"/>
+          <w:sz w:val="32"/>
+          <w:szCs w:val="32"/>
+          <w:lang w:val="en-US"/>
+        </w:rPr>
+      </w:pPr>
+      <w:r>
+        <w:rPr>
+          <w:rFonts w:cs="Aharoni"/>
+          <w:sz w:val="32"/>
+          <w:szCs w:val="32"/>
+          <w:lang w:val="en-US"/>
+        </w:rPr>
+        <w:t xml:space="preserve">      </w:t>
+      </w:r>
+      <w:proofErr w:type="spellStart"/>
+      <w:proofErr w:type="gramStart"/>
+      <w:r>
+        <w:rPr>
+          <w:rFonts w:cs="Aharoni"/>
+          <w:sz w:val="32"/>
+          <w:szCs w:val="32"/>
+          <w:lang w:val="en-US"/>
+        </w:rPr>
+        <w:t>OnRev</w:t>
+      </w:r>
+      <w:proofErr w:type="spellEnd"/>
+      <w:r>
+        <w:rPr>
+          <w:rFonts w:cs="Aharoni"/>
+          <w:sz w:val="32"/>
+          <w:szCs w:val="32"/>
+          <w:lang w:val="en-US"/>
+        </w:rPr>
+        <w:t>(</w:t>
+      </w:r>
+      <w:proofErr w:type="gramEnd"/>
+      <w:r>
+        <w:rPr>
+          <w:rFonts w:cs="Aharoni"/>
+          <w:sz w:val="32"/>
+          <w:szCs w:val="32"/>
+          <w:lang w:val="en-US"/>
+        </w:rPr>
+        <w:t>OUT_BC, 75); Wait(300);</w:t>
+      </w:r>
+    </w:p>
+    <w:p>
+      <w:pPr>
+        <w:pStyle w:val="ListParagraph"/>
+        <w:ind w:left="1440"/>
+        <w:rPr>
+          <w:rFonts w:cs="Aharoni"/>
+          <w:sz w:val="32"/>
+          <w:szCs w:val="32"/>
+          <w:lang w:val="en-US"/>
+        </w:rPr>
+      </w:pPr>
+      <w:r>
+        <w:rPr>
+          <w:rFonts w:cs="Aharoni"/>
+          <w:sz w:val="32"/>
+          <w:szCs w:val="32"/>
+          <w:lang w:val="en-US"/>
+        </w:rPr>
+        <w:t xml:space="preserve">      </w:t>
+      </w:r>
+      <w:proofErr w:type="spellStart"/>
+      <w:proofErr w:type="gramStart"/>
+      <w:r>
+        <w:rPr>
+          <w:rFonts w:cs="Aharoni"/>
+          <w:sz w:val="32"/>
+          <w:szCs w:val="32"/>
+          <w:lang w:val="en-US"/>
+        </w:rPr>
+        <w:t>OnFwd</w:t>
+      </w:r>
+      <w:proofErr w:type="spellEnd"/>
+      <w:r>
+        <w:rPr>
+          <w:rFonts w:cs="Aharoni"/>
+          <w:sz w:val="32"/>
+          <w:szCs w:val="32"/>
+          <w:lang w:val="en-US"/>
+        </w:rPr>
+        <w:t>(</w:t>
+      </w:r>
+      <w:proofErr w:type="gramEnd"/>
+      <w:r>
+        <w:rPr>
+          <w:rFonts w:cs="Aharoni"/>
+          <w:sz w:val="32"/>
+          <w:szCs w:val="32"/>
+          <w:lang w:val="en-US"/>
+        </w:rPr>
+        <w:t>OUT_B, 75); Wait(300);</w:t>
+      </w:r>
+    </w:p>
+    <w:p>
+      <w:pPr>
+        <w:pStyle w:val="ListParagraph"/>
+        <w:ind w:left="1440"/>
+        <w:rPr>
+          <w:rFonts w:cs="Aharoni"/>
+          <w:sz w:val="32"/>
+          <w:szCs w:val="32"/>
+          <w:lang w:val="en-US"/>
+        </w:rPr>
+      </w:pPr>
+      <w:r>
+        <w:rPr>
+          <w:rFonts w:cs="Aharoni"/>
+          <w:sz w:val="32"/>
+          <w:szCs w:val="32"/>
+          <w:lang w:val="en-US"/>
+        </w:rPr>
+        <w:t xml:space="preserve">      </w:t>
+      </w:r>
+      <w:proofErr w:type="spellStart"/>
+      <w:proofErr w:type="gramStart"/>
+      <w:r>
+        <w:rPr>
+          <w:rFonts w:cs="Aharoni"/>
+          <w:sz w:val="32"/>
+          <w:szCs w:val="32"/>
+          <w:lang w:val="en-US"/>
+        </w:rPr>
+        <w:t>OnFwd</w:t>
+      </w:r>
+      <w:proofErr w:type="spellEnd"/>
+      <w:r>
+        <w:rPr>
+          <w:rFonts w:cs="Aharoni"/>
+          <w:sz w:val="32"/>
+          <w:szCs w:val="32"/>
+          <w:lang w:val="en-US"/>
+        </w:rPr>
+        <w:t>(</w:t>
+      </w:r>
+      <w:proofErr w:type="gramEnd"/>
+      <w:r>
+        <w:rPr>
+          <w:rFonts w:cs="Aharoni"/>
+          <w:sz w:val="32"/>
+          <w:szCs w:val="32"/>
+          <w:lang w:val="en-US"/>
+        </w:rPr>
+        <w:t>OUT_BC, 75);</w:t>
+      </w:r>
+    </w:p>
+    <w:p>
+      <w:pPr>
+        <w:pStyle w:val="ListParagraph"/>
+        <w:ind w:left="1440"/>
+        <w:rPr>
+          <w:rFonts w:cs="Aharoni"/>
+          <w:sz w:val="32"/>
+          <w:szCs w:val="32"/>
+          <w:lang w:val="en-US"/>
+        </w:rPr>
+      </w:pPr>
+      <w:bookmarkStart w:id="0" w:name="_GoBack"/>
+      <w:bookmarkEnd w:id="0"/>
+      <w:r>
+        <w:rPr>
+          <w:rFonts w:cs="Aharoni"/>
+          <w:sz w:val="32"/>
+          <w:szCs w:val="32"/>
+          <w:lang w:val="en-US"/>
+        </w:rPr>
+        <w:t xml:space="preserve">    }</w:t>
+      </w:r>
+    </w:p>
+    <w:p>
+      <w:pPr>
+        <w:pStyle w:val="ListParagraph"/>
+        <w:ind w:left="1440"/>
+        <w:rPr>
+          <w:rFonts w:cs="Aharoni"/>
+          <w:sz w:val="32"/>
+          <w:szCs w:val="32"/>
+          <w:lang w:val="en-US"/>
+        </w:rPr>
+      </w:pPr>
     </w:p>
     <w:p>
       <w:pPr>
@@ -1688,6 +1970,7 @@
           <w:szCs w:val="32"/>
           <w:lang w:val="en-US"/>
         </w:rPr>
+        <w:lastRenderedPageBreak/>
         <w:t xml:space="preserve">   }</w:t>
       </w:r>
     </w:p>
@@ -1893,7 +2176,6 @@
           <w:szCs w:val="32"/>
           <w:lang w:val="en-US"/>
         </w:rPr>
-        <w:lastRenderedPageBreak/>
         <w:t xml:space="preserve">Ex: </w:t>
       </w:r>
       <w:proofErr w:type="spellStart"/>
@@ -2577,6 +2859,7 @@
           <w:szCs w:val="32"/>
           <w:lang w:val="en-US"/>
         </w:rPr>
+        <w:lastRenderedPageBreak/>
         <w:t>{</w:t>
       </w:r>
     </w:p>
@@ -2916,7 +3199,6 @@
           <w:szCs w:val="32"/>
           <w:lang w:val="en-US"/>
         </w:rPr>
-        <w:lastRenderedPageBreak/>
         <w:t xml:space="preserve">   </w:t>
       </w:r>
       <w:proofErr w:type="gramStart"/>
@@ -3633,8 +3915,6 @@
           <w:lang w:val="en-US"/>
         </w:rPr>
       </w:pPr>
-      <w:bookmarkStart w:id="0" w:name="_GoBack"/>
-      <w:bookmarkEnd w:id="0"/>
       <w:r>
         <w:rPr>
           <w:rFonts w:cs="Aharoni"/>

</xml_diff>